<commit_message>
Corretti UC e aggiunti ModificaProdotto e EliminazioneProdotto
</commit_message>
<xml_diff>
--- a/Documents/Eat&Reorder - Use Cases documents/UC - Gestione del carrello.docx
+++ b/Documents/Eat&Reorder - Use Cases documents/UC - Gestione del carrello.docx
@@ -118,8 +118,25 @@
                 <w:b/>
                 <w:bCs/>
               </w:rPr>
+              <w:t xml:space="preserve">Inizializzato da </w:t>
+            </w:r>
+            <w:r>
+              <w:rPr>
+                <w:b/>
+                <w:bCs/>
+              </w:rPr>
               <w:t>Cliente</w:t>
             </w:r>
+          </w:p>
+          <w:p>
+            <w:pPr>
+              <w:rPr>
+                <w:b/>
+                <w:bCs/>
+              </w:rPr>
+            </w:pPr>
+            <w:bookmarkStart w:id="0" w:name="_GoBack"/>
+            <w:bookmarkEnd w:id="0"/>
           </w:p>
         </w:tc>
       </w:tr>
@@ -143,7 +160,23 @@
                 <w:b/>
                 <w:bCs/>
               </w:rPr>
-              <w:t>Entry Condition:</w:t>
+              <w:t xml:space="preserve">Entry </w:t>
+            </w:r>
+            <w:proofErr w:type="spellStart"/>
+            <w:r>
+              <w:rPr>
+                <w:b/>
+                <w:bCs/>
+              </w:rPr>
+              <w:t>Condition</w:t>
+            </w:r>
+            <w:proofErr w:type="spellEnd"/>
+            <w:r>
+              <w:rPr>
+                <w:b/>
+                <w:bCs/>
+              </w:rPr>
+              <w:t>:</w:t>
             </w:r>
           </w:p>
         </w:tc>
@@ -171,7 +204,21 @@
                 <w:b/>
                 <w:bCs/>
               </w:rPr>
-              <w:t xml:space="preserve"> deve essere loggato nel sistema</w:t>
+              <w:t xml:space="preserve"> deve essere loggato nel </w:t>
+            </w:r>
+            <w:r>
+              <w:rPr>
+                <w:b/>
+                <w:bCs/>
+              </w:rPr>
+              <w:t>S</w:t>
+            </w:r>
+            <w:r>
+              <w:rPr>
+                <w:b/>
+                <w:bCs/>
+              </w:rPr>
+              <w:t>istema</w:t>
             </w:r>
           </w:p>
         </w:tc>
@@ -273,378 +320,48 @@
             <w:tcW w:w="3539" w:type="dxa"/>
           </w:tcPr>
           <w:p>
-            <w:pPr>
-              <w:pStyle w:val="Paragrafoelenco"/>
-              <w:numPr>
-                <w:ilvl w:val="0"/>
-                <w:numId w:val="1"/>
-              </w:numPr>
-              <w:rPr>
-                <w:b/>
-                <w:bCs/>
-              </w:rPr>
-            </w:pPr>
-            <w:r>
-              <w:rPr>
-                <w:b/>
-                <w:bCs/>
-              </w:rPr>
-              <w:t>Il Cliente</w:t>
-            </w:r>
-            <w:r>
-              <w:rPr>
-                <w:b/>
-                <w:bCs/>
-              </w:rPr>
-              <w:t xml:space="preserve"> desidera gestire il carrello.</w:t>
+            <w:r>
+              <w:t>1.</w:t>
+            </w:r>
+            <w:r>
+              <w:t>Il Cliente inserisce prodotti nel carrello indican</w:t>
+            </w:r>
+            <w:r>
+              <w:t>done la quantità</w:t>
+            </w:r>
+            <w:r>
+              <w:t>.</w:t>
             </w:r>
           </w:p>
           <w:p>
-            <w:pPr>
-              <w:pStyle w:val="Paragrafoelenco"/>
-              <w:numPr>
-                <w:ilvl w:val="0"/>
-                <w:numId w:val="3"/>
-              </w:numPr>
-              <w:rPr>
-                <w:b/>
-                <w:bCs/>
-              </w:rPr>
-            </w:pPr>
-            <w:r>
-              <w:rPr>
-                <w:b/>
-                <w:bCs/>
-              </w:rPr>
-              <w:t xml:space="preserve">Il </w:t>
-            </w:r>
-            <w:r>
-              <w:rPr>
-                <w:b/>
-                <w:bCs/>
-              </w:rPr>
-              <w:t>Cliente</w:t>
-            </w:r>
-            <w:r>
-              <w:rPr>
-                <w:b/>
-                <w:bCs/>
-              </w:rPr>
-              <w:t xml:space="preserve"> vuole modificare la quantità di un prodotto scelto</w:t>
-            </w:r>
-            <w:r>
-              <w:rPr>
-                <w:b/>
-                <w:bCs/>
-              </w:rPr>
+            <w:r>
+              <w:t>2.Il Cliente può decidere se modificare o eliminare un determinato prodotto all’interno del carrello</w:t>
+            </w:r>
+            <w:r>
               <w:t>.</w:t>
             </w:r>
-            <w:bookmarkStart w:id="0" w:name="_GoBack"/>
-            <w:bookmarkEnd w:id="0"/>
           </w:p>
-          <w:p>
-            <w:pPr>
-              <w:pStyle w:val="Paragrafoelenco"/>
-              <w:numPr>
-                <w:ilvl w:val="0"/>
-                <w:numId w:val="3"/>
-              </w:numPr>
-              <w:rPr>
-                <w:b/>
-                <w:bCs/>
-              </w:rPr>
-            </w:pPr>
-            <w:r>
-              <w:rPr>
-                <w:b/>
-                <w:bCs/>
-              </w:rPr>
-              <w:t xml:space="preserve">Il </w:t>
-            </w:r>
-            <w:r>
-              <w:rPr>
-                <w:b/>
-                <w:bCs/>
-              </w:rPr>
-              <w:t>Cliente</w:t>
-            </w:r>
-            <w:r>
-              <w:rPr>
-                <w:b/>
-                <w:bCs/>
-              </w:rPr>
-              <w:t xml:space="preserve"> modifica la quantità.</w:t>
-            </w:r>
-          </w:p>
-          <w:p>
-            <w:pPr>
-              <w:pStyle w:val="Paragrafoelenco"/>
-              <w:numPr>
-                <w:ilvl w:val="0"/>
-                <w:numId w:val="5"/>
-              </w:numPr>
-              <w:rPr>
-                <w:b/>
-                <w:bCs/>
-              </w:rPr>
-            </w:pPr>
-            <w:r>
-              <w:rPr>
-                <w:b/>
-                <w:bCs/>
-              </w:rPr>
-              <w:t>L’</w:t>
-            </w:r>
-            <w:r>
-              <w:rPr>
-                <w:b/>
-                <w:bCs/>
-              </w:rPr>
-              <w:t>Cliente</w:t>
-            </w:r>
-            <w:r>
-              <w:rPr>
-                <w:b/>
-                <w:bCs/>
-              </w:rPr>
-              <w:t xml:space="preserve"> visualizza il carrello aggiornato.</w:t>
-            </w:r>
-          </w:p>
-          <w:p>
-            <w:pPr>
-              <w:pStyle w:val="Paragrafoelenco"/>
-              <w:numPr>
-                <w:ilvl w:val="0"/>
-                <w:numId w:val="6"/>
-              </w:numPr>
-              <w:rPr>
-                <w:b/>
-                <w:bCs/>
-              </w:rPr>
-            </w:pPr>
-            <w:r>
-              <w:rPr>
-                <w:b/>
-                <w:bCs/>
-              </w:rPr>
-              <w:t>L’</w:t>
-            </w:r>
-            <w:r>
-              <w:rPr>
-                <w:b/>
-                <w:bCs/>
-              </w:rPr>
-              <w:t>Cliente</w:t>
-            </w:r>
-            <w:r>
-              <w:rPr>
-                <w:b/>
-                <w:bCs/>
-              </w:rPr>
-              <w:t xml:space="preserve"> rimuove un prodotto dal carrello.</w:t>
-            </w:r>
-          </w:p>
-          <w:p>
-            <w:pPr>
-              <w:rPr>
-                <w:b/>
-                <w:bCs/>
-              </w:rPr>
-            </w:pPr>
-          </w:p>
-          <w:p>
-            <w:pPr>
-              <w:pStyle w:val="Paragrafoelenco"/>
-              <w:numPr>
-                <w:ilvl w:val="0"/>
-                <w:numId w:val="8"/>
-              </w:numPr>
-              <w:rPr>
-                <w:b/>
-                <w:bCs/>
-              </w:rPr>
-            </w:pPr>
-            <w:r>
-              <w:rPr>
-                <w:b/>
-                <w:bCs/>
-              </w:rPr>
-              <w:t>L’</w:t>
-            </w:r>
-            <w:r>
-              <w:rPr>
-                <w:b/>
-                <w:bCs/>
-              </w:rPr>
-              <w:t>Cliente</w:t>
-            </w:r>
-            <w:r>
-              <w:rPr>
-                <w:b/>
-                <w:bCs/>
-              </w:rPr>
-              <w:t xml:space="preserve"> visualizza il carrello aggiornato.</w:t>
-            </w:r>
-          </w:p>
+          <w:p/>
         </w:tc>
         <w:tc>
           <w:tcPr>
             <w:tcW w:w="4123" w:type="dxa"/>
           </w:tcPr>
           <w:p>
-            <w:pPr>
-              <w:pStyle w:val="Paragrafoelenco"/>
-              <w:numPr>
-                <w:ilvl w:val="0"/>
-                <w:numId w:val="2"/>
-              </w:numPr>
-              <w:rPr>
-                <w:b/>
-                <w:bCs/>
-              </w:rPr>
-            </w:pPr>
-            <w:r>
-              <w:rPr>
-                <w:b/>
-                <w:bCs/>
-              </w:rPr>
-              <w:t xml:space="preserve">Il sistema reindirizza </w:t>
-            </w:r>
-            <w:r>
-              <w:rPr>
-                <w:b/>
-                <w:bCs/>
-              </w:rPr>
-              <w:t>il Cliente</w:t>
-            </w:r>
-            <w:r>
-              <w:rPr>
-                <w:b/>
-                <w:bCs/>
-              </w:rPr>
-              <w:t xml:space="preserve"> al carrello.</w:t>
+            <w:r>
+              <w:t>3</w:t>
+            </w:r>
+            <w:r>
+              <w:t xml:space="preserve">.Il Sistema registra </w:t>
+            </w:r>
+            <w:r>
+              <w:t>le azioni del Cliente all’interno del carrello</w:t>
+            </w:r>
+            <w:r>
+              <w:t>.</w:t>
             </w:r>
           </w:p>
-          <w:p>
-            <w:pPr>
-              <w:rPr>
-                <w:b/>
-                <w:bCs/>
-              </w:rPr>
-            </w:pPr>
-          </w:p>
-          <w:p>
-            <w:pPr>
-              <w:rPr>
-                <w:b/>
-                <w:bCs/>
-              </w:rPr>
-            </w:pPr>
-          </w:p>
-          <w:p>
-            <w:pPr>
-              <w:rPr>
-                <w:b/>
-                <w:bCs/>
-              </w:rPr>
-            </w:pPr>
-          </w:p>
-          <w:p>
-            <w:pPr>
-              <w:pStyle w:val="Paragrafoelenco"/>
-              <w:numPr>
-                <w:ilvl w:val="0"/>
-                <w:numId w:val="4"/>
-              </w:numPr>
-              <w:rPr>
-                <w:b/>
-                <w:bCs/>
-              </w:rPr>
-            </w:pPr>
-            <w:r>
-              <w:rPr>
-                <w:b/>
-                <w:bCs/>
-              </w:rPr>
-              <w:t>Il sistema riceve la richiesta di modifica dall’utente e la apporta.</w:t>
-            </w:r>
-          </w:p>
-          <w:p>
-            <w:pPr>
-              <w:pStyle w:val="Paragrafoelenco"/>
-              <w:numPr>
-                <w:ilvl w:val="0"/>
-                <w:numId w:val="4"/>
-              </w:numPr>
-              <w:rPr>
-                <w:b/>
-                <w:bCs/>
-              </w:rPr>
-            </w:pPr>
-            <w:r>
-              <w:rPr>
-                <w:b/>
-                <w:bCs/>
-              </w:rPr>
-              <w:t>Il sistema aggiorna il carrello.</w:t>
-            </w:r>
-          </w:p>
-          <w:p>
-            <w:pPr>
-              <w:rPr>
-                <w:b/>
-                <w:bCs/>
-              </w:rPr>
-            </w:pPr>
-          </w:p>
-          <w:p>
-            <w:pPr>
-              <w:rPr>
-                <w:b/>
-                <w:bCs/>
-              </w:rPr>
-            </w:pPr>
-          </w:p>
-          <w:p>
-            <w:pPr>
-              <w:pStyle w:val="Paragrafoelenco"/>
-              <w:numPr>
-                <w:ilvl w:val="0"/>
-                <w:numId w:val="7"/>
-              </w:numPr>
-              <w:rPr>
-                <w:b/>
-                <w:bCs/>
-              </w:rPr>
-            </w:pPr>
-            <w:r>
-              <w:rPr>
-                <w:b/>
-                <w:bCs/>
-              </w:rPr>
-              <w:t>Il sistema riceve la richiesta di rimozione del prodotto dal carrello e la soddisfa.</w:t>
-            </w:r>
-          </w:p>
-          <w:p>
-            <w:pPr>
-              <w:pStyle w:val="Paragrafoelenco"/>
-              <w:numPr>
-                <w:ilvl w:val="0"/>
-                <w:numId w:val="7"/>
-              </w:numPr>
-              <w:rPr>
-                <w:b/>
-                <w:bCs/>
-              </w:rPr>
-            </w:pPr>
-            <w:r>
-              <w:rPr>
-                <w:b/>
-                <w:bCs/>
-              </w:rPr>
-              <w:t>Il sistema aggiorna il carrello rimuovendo il prodotto.</w:t>
-            </w:r>
-          </w:p>
+          <w:p/>
         </w:tc>
       </w:tr>
       <w:tr>
@@ -667,7 +384,23 @@
                 <w:b/>
                 <w:bCs/>
               </w:rPr>
-              <w:t>Exit Condition:</w:t>
+              <w:t xml:space="preserve">Exit </w:t>
+            </w:r>
+            <w:proofErr w:type="spellStart"/>
+            <w:r>
+              <w:rPr>
+                <w:b/>
+                <w:bCs/>
+              </w:rPr>
+              <w:t>Condition</w:t>
+            </w:r>
+            <w:proofErr w:type="spellEnd"/>
+            <w:r>
+              <w:rPr>
+                <w:b/>
+                <w:bCs/>
+              </w:rPr>
+              <w:t>:</w:t>
             </w:r>
           </w:p>
           <w:p>
@@ -878,6 +611,92 @@
     </w:lvl>
   </w:abstractNum>
   <w:abstractNum w:abstractNumId="1" w15:restartNumberingAfterBreak="0">
+    <w:nsid w:val="18E1148D"/>
+    <w:multiLevelType w:val="hybridMultilevel"/>
+    <w:tmpl w:val="4038F0EE"/>
+    <w:lvl w:ilvl="0" w:tplc="0410000F">
+      <w:start w:val="1"/>
+      <w:numFmt w:val="decimal"/>
+      <w:lvlText w:val="%1."/>
+      <w:lvlJc w:val="left"/>
+      <w:pPr>
+        <w:ind w:left="720" w:hanging="360"/>
+      </w:pPr>
+    </w:lvl>
+    <w:lvl w:ilvl="1" w:tplc="04100019" w:tentative="1">
+      <w:start w:val="1"/>
+      <w:numFmt w:val="lowerLetter"/>
+      <w:lvlText w:val="%2."/>
+      <w:lvlJc w:val="left"/>
+      <w:pPr>
+        <w:ind w:left="1440" w:hanging="360"/>
+      </w:pPr>
+    </w:lvl>
+    <w:lvl w:ilvl="2" w:tplc="0410001B" w:tentative="1">
+      <w:start w:val="1"/>
+      <w:numFmt w:val="lowerRoman"/>
+      <w:lvlText w:val="%3."/>
+      <w:lvlJc w:val="right"/>
+      <w:pPr>
+        <w:ind w:left="2160" w:hanging="180"/>
+      </w:pPr>
+    </w:lvl>
+    <w:lvl w:ilvl="3" w:tplc="0410000F" w:tentative="1">
+      <w:start w:val="1"/>
+      <w:numFmt w:val="decimal"/>
+      <w:lvlText w:val="%4."/>
+      <w:lvlJc w:val="left"/>
+      <w:pPr>
+        <w:ind w:left="2880" w:hanging="360"/>
+      </w:pPr>
+    </w:lvl>
+    <w:lvl w:ilvl="4" w:tplc="04100019" w:tentative="1">
+      <w:start w:val="1"/>
+      <w:numFmt w:val="lowerLetter"/>
+      <w:lvlText w:val="%5."/>
+      <w:lvlJc w:val="left"/>
+      <w:pPr>
+        <w:ind w:left="3600" w:hanging="360"/>
+      </w:pPr>
+    </w:lvl>
+    <w:lvl w:ilvl="5" w:tplc="0410001B" w:tentative="1">
+      <w:start w:val="1"/>
+      <w:numFmt w:val="lowerRoman"/>
+      <w:lvlText w:val="%6."/>
+      <w:lvlJc w:val="right"/>
+      <w:pPr>
+        <w:ind w:left="4320" w:hanging="180"/>
+      </w:pPr>
+    </w:lvl>
+    <w:lvl w:ilvl="6" w:tplc="0410000F" w:tentative="1">
+      <w:start w:val="1"/>
+      <w:numFmt w:val="decimal"/>
+      <w:lvlText w:val="%7."/>
+      <w:lvlJc w:val="left"/>
+      <w:pPr>
+        <w:ind w:left="5040" w:hanging="360"/>
+      </w:pPr>
+    </w:lvl>
+    <w:lvl w:ilvl="7" w:tplc="04100019" w:tentative="1">
+      <w:start w:val="1"/>
+      <w:numFmt w:val="lowerLetter"/>
+      <w:lvlText w:val="%8."/>
+      <w:lvlJc w:val="left"/>
+      <w:pPr>
+        <w:ind w:left="5760" w:hanging="360"/>
+      </w:pPr>
+    </w:lvl>
+    <w:lvl w:ilvl="8" w:tplc="0410001B" w:tentative="1">
+      <w:start w:val="1"/>
+      <w:numFmt w:val="lowerRoman"/>
+      <w:lvlText w:val="%9."/>
+      <w:lvlJc w:val="right"/>
+      <w:pPr>
+        <w:ind w:left="6480" w:hanging="180"/>
+      </w:pPr>
+    </w:lvl>
+  </w:abstractNum>
+  <w:abstractNum w:abstractNumId="2" w15:restartNumberingAfterBreak="0">
     <w:nsid w:val="1DAA36D2"/>
     <w:multiLevelType w:val="hybridMultilevel"/>
     <w:tmpl w:val="B0682A74"/>
@@ -966,7 +785,7 @@
       </w:pPr>
     </w:lvl>
   </w:abstractNum>
-  <w:abstractNum w:abstractNumId="2" w15:restartNumberingAfterBreak="0">
+  <w:abstractNum w:abstractNumId="3" w15:restartNumberingAfterBreak="0">
     <w:nsid w:val="203E1450"/>
     <w:multiLevelType w:val="hybridMultilevel"/>
     <w:tmpl w:val="CAF0E3C8"/>
@@ -1055,7 +874,93 @@
       </w:pPr>
     </w:lvl>
   </w:abstractNum>
-  <w:abstractNum w:abstractNumId="3" w15:restartNumberingAfterBreak="0">
+  <w:abstractNum w:abstractNumId="4" w15:restartNumberingAfterBreak="0">
+    <w:nsid w:val="26A41041"/>
+    <w:multiLevelType w:val="hybridMultilevel"/>
+    <w:tmpl w:val="9E50F78E"/>
+    <w:lvl w:ilvl="0" w:tplc="0410000F">
+      <w:start w:val="1"/>
+      <w:numFmt w:val="decimal"/>
+      <w:lvlText w:val="%1."/>
+      <w:lvlJc w:val="left"/>
+      <w:pPr>
+        <w:ind w:left="720" w:hanging="360"/>
+      </w:pPr>
+    </w:lvl>
+    <w:lvl w:ilvl="1" w:tplc="04100019" w:tentative="1">
+      <w:start w:val="1"/>
+      <w:numFmt w:val="lowerLetter"/>
+      <w:lvlText w:val="%2."/>
+      <w:lvlJc w:val="left"/>
+      <w:pPr>
+        <w:ind w:left="1440" w:hanging="360"/>
+      </w:pPr>
+    </w:lvl>
+    <w:lvl w:ilvl="2" w:tplc="0410001B" w:tentative="1">
+      <w:start w:val="1"/>
+      <w:numFmt w:val="lowerRoman"/>
+      <w:lvlText w:val="%3."/>
+      <w:lvlJc w:val="right"/>
+      <w:pPr>
+        <w:ind w:left="2160" w:hanging="180"/>
+      </w:pPr>
+    </w:lvl>
+    <w:lvl w:ilvl="3" w:tplc="0410000F" w:tentative="1">
+      <w:start w:val="1"/>
+      <w:numFmt w:val="decimal"/>
+      <w:lvlText w:val="%4."/>
+      <w:lvlJc w:val="left"/>
+      <w:pPr>
+        <w:ind w:left="2880" w:hanging="360"/>
+      </w:pPr>
+    </w:lvl>
+    <w:lvl w:ilvl="4" w:tplc="04100019" w:tentative="1">
+      <w:start w:val="1"/>
+      <w:numFmt w:val="lowerLetter"/>
+      <w:lvlText w:val="%5."/>
+      <w:lvlJc w:val="left"/>
+      <w:pPr>
+        <w:ind w:left="3600" w:hanging="360"/>
+      </w:pPr>
+    </w:lvl>
+    <w:lvl w:ilvl="5" w:tplc="0410001B" w:tentative="1">
+      <w:start w:val="1"/>
+      <w:numFmt w:val="lowerRoman"/>
+      <w:lvlText w:val="%6."/>
+      <w:lvlJc w:val="right"/>
+      <w:pPr>
+        <w:ind w:left="4320" w:hanging="180"/>
+      </w:pPr>
+    </w:lvl>
+    <w:lvl w:ilvl="6" w:tplc="0410000F" w:tentative="1">
+      <w:start w:val="1"/>
+      <w:numFmt w:val="decimal"/>
+      <w:lvlText w:val="%7."/>
+      <w:lvlJc w:val="left"/>
+      <w:pPr>
+        <w:ind w:left="5040" w:hanging="360"/>
+      </w:pPr>
+    </w:lvl>
+    <w:lvl w:ilvl="7" w:tplc="04100019" w:tentative="1">
+      <w:start w:val="1"/>
+      <w:numFmt w:val="lowerLetter"/>
+      <w:lvlText w:val="%8."/>
+      <w:lvlJc w:val="left"/>
+      <w:pPr>
+        <w:ind w:left="5760" w:hanging="360"/>
+      </w:pPr>
+    </w:lvl>
+    <w:lvl w:ilvl="8" w:tplc="0410001B" w:tentative="1">
+      <w:start w:val="1"/>
+      <w:numFmt w:val="lowerRoman"/>
+      <w:lvlText w:val="%9."/>
+      <w:lvlJc w:val="right"/>
+      <w:pPr>
+        <w:ind w:left="6480" w:hanging="180"/>
+      </w:pPr>
+    </w:lvl>
+  </w:abstractNum>
+  <w:abstractNum w:abstractNumId="5" w15:restartNumberingAfterBreak="0">
     <w:nsid w:val="300A1A92"/>
     <w:multiLevelType w:val="hybridMultilevel"/>
     <w:tmpl w:val="26944A20"/>
@@ -1144,7 +1049,185 @@
       </w:pPr>
     </w:lvl>
   </w:abstractNum>
-  <w:abstractNum w:abstractNumId="4" w15:restartNumberingAfterBreak="0">
+  <w:abstractNum w:abstractNumId="6" w15:restartNumberingAfterBreak="0">
+    <w:nsid w:val="36EF2FFE"/>
+    <w:multiLevelType w:val="hybridMultilevel"/>
+    <w:tmpl w:val="A17A702E"/>
+    <w:lvl w:ilvl="0" w:tplc="0D40C4E6">
+      <w:start w:val="2"/>
+      <w:numFmt w:val="decimal"/>
+      <w:lvlText w:val="%1."/>
+      <w:lvlJc w:val="left"/>
+      <w:pPr>
+        <w:ind w:left="720" w:hanging="360"/>
+      </w:pPr>
+      <w:rPr>
+        <w:rFonts w:hint="default"/>
+      </w:rPr>
+    </w:lvl>
+    <w:lvl w:ilvl="1" w:tplc="04100019" w:tentative="1">
+      <w:start w:val="1"/>
+      <w:numFmt w:val="lowerLetter"/>
+      <w:lvlText w:val="%2."/>
+      <w:lvlJc w:val="left"/>
+      <w:pPr>
+        <w:ind w:left="1440" w:hanging="360"/>
+      </w:pPr>
+    </w:lvl>
+    <w:lvl w:ilvl="2" w:tplc="0410001B" w:tentative="1">
+      <w:start w:val="1"/>
+      <w:numFmt w:val="lowerRoman"/>
+      <w:lvlText w:val="%3."/>
+      <w:lvlJc w:val="right"/>
+      <w:pPr>
+        <w:ind w:left="2160" w:hanging="180"/>
+      </w:pPr>
+    </w:lvl>
+    <w:lvl w:ilvl="3" w:tplc="0410000F" w:tentative="1">
+      <w:start w:val="1"/>
+      <w:numFmt w:val="decimal"/>
+      <w:lvlText w:val="%4."/>
+      <w:lvlJc w:val="left"/>
+      <w:pPr>
+        <w:ind w:left="2880" w:hanging="360"/>
+      </w:pPr>
+    </w:lvl>
+    <w:lvl w:ilvl="4" w:tplc="04100019" w:tentative="1">
+      <w:start w:val="1"/>
+      <w:numFmt w:val="lowerLetter"/>
+      <w:lvlText w:val="%5."/>
+      <w:lvlJc w:val="left"/>
+      <w:pPr>
+        <w:ind w:left="3600" w:hanging="360"/>
+      </w:pPr>
+    </w:lvl>
+    <w:lvl w:ilvl="5" w:tplc="0410001B" w:tentative="1">
+      <w:start w:val="1"/>
+      <w:numFmt w:val="lowerRoman"/>
+      <w:lvlText w:val="%6."/>
+      <w:lvlJc w:val="right"/>
+      <w:pPr>
+        <w:ind w:left="4320" w:hanging="180"/>
+      </w:pPr>
+    </w:lvl>
+    <w:lvl w:ilvl="6" w:tplc="0410000F" w:tentative="1">
+      <w:start w:val="1"/>
+      <w:numFmt w:val="decimal"/>
+      <w:lvlText w:val="%7."/>
+      <w:lvlJc w:val="left"/>
+      <w:pPr>
+        <w:ind w:left="5040" w:hanging="360"/>
+      </w:pPr>
+    </w:lvl>
+    <w:lvl w:ilvl="7" w:tplc="04100019" w:tentative="1">
+      <w:start w:val="1"/>
+      <w:numFmt w:val="lowerLetter"/>
+      <w:lvlText w:val="%8."/>
+      <w:lvlJc w:val="left"/>
+      <w:pPr>
+        <w:ind w:left="5760" w:hanging="360"/>
+      </w:pPr>
+    </w:lvl>
+    <w:lvl w:ilvl="8" w:tplc="0410001B" w:tentative="1">
+      <w:start w:val="1"/>
+      <w:numFmt w:val="lowerRoman"/>
+      <w:lvlText w:val="%9."/>
+      <w:lvlJc w:val="right"/>
+      <w:pPr>
+        <w:ind w:left="6480" w:hanging="180"/>
+      </w:pPr>
+    </w:lvl>
+  </w:abstractNum>
+  <w:abstractNum w:abstractNumId="7" w15:restartNumberingAfterBreak="0">
+    <w:nsid w:val="3B850AC9"/>
+    <w:multiLevelType w:val="hybridMultilevel"/>
+    <w:tmpl w:val="11D6A214"/>
+    <w:lvl w:ilvl="0" w:tplc="0410000F">
+      <w:start w:val="1"/>
+      <w:numFmt w:val="decimal"/>
+      <w:lvlText w:val="%1."/>
+      <w:lvlJc w:val="left"/>
+      <w:pPr>
+        <w:ind w:left="720" w:hanging="360"/>
+      </w:pPr>
+      <w:rPr>
+        <w:rFonts w:hint="default"/>
+      </w:rPr>
+    </w:lvl>
+    <w:lvl w:ilvl="1" w:tplc="04100019" w:tentative="1">
+      <w:start w:val="1"/>
+      <w:numFmt w:val="lowerLetter"/>
+      <w:lvlText w:val="%2."/>
+      <w:lvlJc w:val="left"/>
+      <w:pPr>
+        <w:ind w:left="1440" w:hanging="360"/>
+      </w:pPr>
+    </w:lvl>
+    <w:lvl w:ilvl="2" w:tplc="0410001B" w:tentative="1">
+      <w:start w:val="1"/>
+      <w:numFmt w:val="lowerRoman"/>
+      <w:lvlText w:val="%3."/>
+      <w:lvlJc w:val="right"/>
+      <w:pPr>
+        <w:ind w:left="2160" w:hanging="180"/>
+      </w:pPr>
+    </w:lvl>
+    <w:lvl w:ilvl="3" w:tplc="0410000F" w:tentative="1">
+      <w:start w:val="1"/>
+      <w:numFmt w:val="decimal"/>
+      <w:lvlText w:val="%4."/>
+      <w:lvlJc w:val="left"/>
+      <w:pPr>
+        <w:ind w:left="2880" w:hanging="360"/>
+      </w:pPr>
+    </w:lvl>
+    <w:lvl w:ilvl="4" w:tplc="04100019" w:tentative="1">
+      <w:start w:val="1"/>
+      <w:numFmt w:val="lowerLetter"/>
+      <w:lvlText w:val="%5."/>
+      <w:lvlJc w:val="left"/>
+      <w:pPr>
+        <w:ind w:left="3600" w:hanging="360"/>
+      </w:pPr>
+    </w:lvl>
+    <w:lvl w:ilvl="5" w:tplc="0410001B" w:tentative="1">
+      <w:start w:val="1"/>
+      <w:numFmt w:val="lowerRoman"/>
+      <w:lvlText w:val="%6."/>
+      <w:lvlJc w:val="right"/>
+      <w:pPr>
+        <w:ind w:left="4320" w:hanging="180"/>
+      </w:pPr>
+    </w:lvl>
+    <w:lvl w:ilvl="6" w:tplc="0410000F" w:tentative="1">
+      <w:start w:val="1"/>
+      <w:numFmt w:val="decimal"/>
+      <w:lvlText w:val="%7."/>
+      <w:lvlJc w:val="left"/>
+      <w:pPr>
+        <w:ind w:left="5040" w:hanging="360"/>
+      </w:pPr>
+    </w:lvl>
+    <w:lvl w:ilvl="7" w:tplc="04100019" w:tentative="1">
+      <w:start w:val="1"/>
+      <w:numFmt w:val="lowerLetter"/>
+      <w:lvlText w:val="%8."/>
+      <w:lvlJc w:val="left"/>
+      <w:pPr>
+        <w:ind w:left="5760" w:hanging="360"/>
+      </w:pPr>
+    </w:lvl>
+    <w:lvl w:ilvl="8" w:tplc="0410001B" w:tentative="1">
+      <w:start w:val="1"/>
+      <w:numFmt w:val="lowerRoman"/>
+      <w:lvlText w:val="%9."/>
+      <w:lvlJc w:val="right"/>
+      <w:pPr>
+        <w:ind w:left="6480" w:hanging="180"/>
+      </w:pPr>
+    </w:lvl>
+  </w:abstractNum>
+  <w:abstractNum w:abstractNumId="8" w15:restartNumberingAfterBreak="0">
     <w:nsid w:val="3C7476D4"/>
     <w:multiLevelType w:val="hybridMultilevel"/>
     <w:tmpl w:val="E6E6BAD4"/>
@@ -1233,7 +1316,7 @@
       </w:pPr>
     </w:lvl>
   </w:abstractNum>
-  <w:abstractNum w:abstractNumId="5" w15:restartNumberingAfterBreak="0">
+  <w:abstractNum w:abstractNumId="9" w15:restartNumberingAfterBreak="0">
     <w:nsid w:val="464743A2"/>
     <w:multiLevelType w:val="hybridMultilevel"/>
     <w:tmpl w:val="E6329B78"/>
@@ -1322,7 +1405,7 @@
       </w:pPr>
     </w:lvl>
   </w:abstractNum>
-  <w:abstractNum w:abstractNumId="6" w15:restartNumberingAfterBreak="0">
+  <w:abstractNum w:abstractNumId="10" w15:restartNumberingAfterBreak="0">
     <w:nsid w:val="4D48161F"/>
     <w:multiLevelType w:val="hybridMultilevel"/>
     <w:tmpl w:val="A938793E"/>
@@ -1411,7 +1494,96 @@
       </w:pPr>
     </w:lvl>
   </w:abstractNum>
-  <w:abstractNum w:abstractNumId="7" w15:restartNumberingAfterBreak="0">
+  <w:abstractNum w:abstractNumId="11" w15:restartNumberingAfterBreak="0">
+    <w:nsid w:val="57924364"/>
+    <w:multiLevelType w:val="hybridMultilevel"/>
+    <w:tmpl w:val="5DB8CDDC"/>
+    <w:lvl w:ilvl="0" w:tplc="0410000F">
+      <w:start w:val="1"/>
+      <w:numFmt w:val="decimal"/>
+      <w:lvlText w:val="%1."/>
+      <w:lvlJc w:val="left"/>
+      <w:pPr>
+        <w:ind w:left="720" w:hanging="360"/>
+      </w:pPr>
+      <w:rPr>
+        <w:rFonts w:hint="default"/>
+      </w:rPr>
+    </w:lvl>
+    <w:lvl w:ilvl="1" w:tplc="04100019" w:tentative="1">
+      <w:start w:val="1"/>
+      <w:numFmt w:val="lowerLetter"/>
+      <w:lvlText w:val="%2."/>
+      <w:lvlJc w:val="left"/>
+      <w:pPr>
+        <w:ind w:left="1440" w:hanging="360"/>
+      </w:pPr>
+    </w:lvl>
+    <w:lvl w:ilvl="2" w:tplc="0410001B" w:tentative="1">
+      <w:start w:val="1"/>
+      <w:numFmt w:val="lowerRoman"/>
+      <w:lvlText w:val="%3."/>
+      <w:lvlJc w:val="right"/>
+      <w:pPr>
+        <w:ind w:left="2160" w:hanging="180"/>
+      </w:pPr>
+    </w:lvl>
+    <w:lvl w:ilvl="3" w:tplc="0410000F" w:tentative="1">
+      <w:start w:val="1"/>
+      <w:numFmt w:val="decimal"/>
+      <w:lvlText w:val="%4."/>
+      <w:lvlJc w:val="left"/>
+      <w:pPr>
+        <w:ind w:left="2880" w:hanging="360"/>
+      </w:pPr>
+    </w:lvl>
+    <w:lvl w:ilvl="4" w:tplc="04100019" w:tentative="1">
+      <w:start w:val="1"/>
+      <w:numFmt w:val="lowerLetter"/>
+      <w:lvlText w:val="%5."/>
+      <w:lvlJc w:val="left"/>
+      <w:pPr>
+        <w:ind w:left="3600" w:hanging="360"/>
+      </w:pPr>
+    </w:lvl>
+    <w:lvl w:ilvl="5" w:tplc="0410001B" w:tentative="1">
+      <w:start w:val="1"/>
+      <w:numFmt w:val="lowerRoman"/>
+      <w:lvlText w:val="%6."/>
+      <w:lvlJc w:val="right"/>
+      <w:pPr>
+        <w:ind w:left="4320" w:hanging="180"/>
+      </w:pPr>
+    </w:lvl>
+    <w:lvl w:ilvl="6" w:tplc="0410000F" w:tentative="1">
+      <w:start w:val="1"/>
+      <w:numFmt w:val="decimal"/>
+      <w:lvlText w:val="%7."/>
+      <w:lvlJc w:val="left"/>
+      <w:pPr>
+        <w:ind w:left="5040" w:hanging="360"/>
+      </w:pPr>
+    </w:lvl>
+    <w:lvl w:ilvl="7" w:tplc="04100019" w:tentative="1">
+      <w:start w:val="1"/>
+      <w:numFmt w:val="lowerLetter"/>
+      <w:lvlText w:val="%8."/>
+      <w:lvlJc w:val="left"/>
+      <w:pPr>
+        <w:ind w:left="5760" w:hanging="360"/>
+      </w:pPr>
+    </w:lvl>
+    <w:lvl w:ilvl="8" w:tplc="0410001B" w:tentative="1">
+      <w:start w:val="1"/>
+      <w:numFmt w:val="lowerRoman"/>
+      <w:lvlText w:val="%9."/>
+      <w:lvlJc w:val="right"/>
+      <w:pPr>
+        <w:ind w:left="6480" w:hanging="180"/>
+      </w:pPr>
+    </w:lvl>
+  </w:abstractNum>
+  <w:abstractNum w:abstractNumId="12" w15:restartNumberingAfterBreak="0">
     <w:nsid w:val="72311594"/>
     <w:multiLevelType w:val="hybridMultilevel"/>
     <w:tmpl w:val="F2B0FD86"/>
@@ -1504,25 +1676,40 @@
     <w:abstractNumId w:val="0"/>
   </w:num>
   <w:num w:numId="2">
+    <w:abstractNumId w:val="2"/>
+  </w:num>
+  <w:num w:numId="3">
+    <w:abstractNumId w:val="10"/>
+  </w:num>
+  <w:num w:numId="4">
+    <w:abstractNumId w:val="5"/>
+  </w:num>
+  <w:num w:numId="5">
+    <w:abstractNumId w:val="12"/>
+  </w:num>
+  <w:num w:numId="6">
+    <w:abstractNumId w:val="3"/>
+  </w:num>
+  <w:num w:numId="7">
+    <w:abstractNumId w:val="9"/>
+  </w:num>
+  <w:num w:numId="8">
+    <w:abstractNumId w:val="8"/>
+  </w:num>
+  <w:num w:numId="9">
+    <w:abstractNumId w:val="11"/>
+  </w:num>
+  <w:num w:numId="10">
+    <w:abstractNumId w:val="7"/>
+  </w:num>
+  <w:num w:numId="11">
     <w:abstractNumId w:val="1"/>
   </w:num>
-  <w:num w:numId="3">
+  <w:num w:numId="12">
+    <w:abstractNumId w:val="4"/>
+  </w:num>
+  <w:num w:numId="13">
     <w:abstractNumId w:val="6"/>
-  </w:num>
-  <w:num w:numId="4">
-    <w:abstractNumId w:val="3"/>
-  </w:num>
-  <w:num w:numId="5">
-    <w:abstractNumId w:val="7"/>
-  </w:num>
-  <w:num w:numId="6">
-    <w:abstractNumId w:val="2"/>
-  </w:num>
-  <w:num w:numId="7">
-    <w:abstractNumId w:val="5"/>
-  </w:num>
-  <w:num w:numId="8">
-    <w:abstractNumId w:val="4"/>
   </w:num>
 </w:numbering>
 </file>

</xml_diff>

<commit_message>
Gestito gli extends e gli include
</commit_message>
<xml_diff>
--- a/Documents/Eat&Reorder - Use Cases documents/UC - Gestione del carrello.docx
+++ b/Documents/Eat&Reorder - Use Cases documents/UC - Gestione del carrello.docx
@@ -5,13 +5,13 @@
     <w:tbl>
       <w:tblPr>
         <w:tblStyle w:val="Grigliatabella"/>
-        <w:tblW w:w="10017" w:type="dxa"/>
+        <w:tblW w:w="10022" w:type="dxa"/>
         <w:tblLook w:val="04A0" w:firstRow="1" w:lastRow="0" w:firstColumn="1" w:lastColumn="0" w:noHBand="0" w:noVBand="1"/>
       </w:tblPr>
       <w:tblGrid>
         <w:gridCol w:w="2354"/>
         <w:gridCol w:w="3539"/>
-        <w:gridCol w:w="4124"/>
+        <w:gridCol w:w="4129"/>
       </w:tblGrid>
       <w:tr>
         <w:trPr>
@@ -135,8 +135,6 @@
                 <w:bCs/>
               </w:rPr>
             </w:pPr>
-            <w:bookmarkStart w:id="0" w:name="_GoBack"/>
-            <w:bookmarkEnd w:id="0"/>
           </w:p>
         </w:tc>
       </w:tr>
@@ -220,6 +218,14 @@
               </w:rPr>
               <w:t>istema</w:t>
             </w:r>
+          </w:p>
+          <w:p>
+            <w:pPr>
+              <w:rPr>
+                <w:b/>
+                <w:bCs/>
+              </w:rPr>
+            </w:pPr>
           </w:p>
         </w:tc>
       </w:tr>
@@ -278,7 +284,7 @@
         </w:tc>
         <w:tc>
           <w:tcPr>
-            <w:tcW w:w="4123" w:type="dxa"/>
+            <w:tcW w:w="4124" w:type="dxa"/>
           </w:tcPr>
           <w:p>
             <w:pPr>
@@ -345,7 +351,7 @@
         </w:tc>
         <w:tc>
           <w:tcPr>
-            <w:tcW w:w="4123" w:type="dxa"/>
+            <w:tcW w:w="4124" w:type="dxa"/>
           </w:tcPr>
           <w:p>
             <w:r>
@@ -503,14 +509,169 @@
           </w:p>
         </w:tc>
       </w:tr>
+      <w:tr>
+        <w:tblPrEx>
+          <w:tblCellMar>
+            <w:left w:w="70" w:type="dxa"/>
+            <w:right w:w="70" w:type="dxa"/>
+          </w:tblCellMar>
+          <w:tblLook w:val="0000" w:firstRow="0" w:lastRow="0" w:firstColumn="0" w:lastColumn="0" w:noHBand="0" w:noVBand="0"/>
+        </w:tblPrEx>
+        <w:trPr>
+          <w:trHeight w:val="1056"/>
+        </w:trPr>
+        <w:tc>
+          <w:tcPr>
+            <w:tcW w:w="2354" w:type="dxa"/>
+          </w:tcPr>
+          <w:p>
+            <w:pPr>
+              <w:rPr>
+                <w:b/>
+                <w:bCs/>
+              </w:rPr>
+            </w:pPr>
+            <w:r>
+              <w:rPr>
+                <w:b/>
+                <w:bCs/>
+              </w:rPr>
+              <w:t xml:space="preserve">Quality </w:t>
+            </w:r>
+            <w:proofErr w:type="spellStart"/>
+            <w:r>
+              <w:rPr>
+                <w:b/>
+                <w:bCs/>
+              </w:rPr>
+              <w:t>requirements</w:t>
+            </w:r>
+            <w:proofErr w:type="spellEnd"/>
+          </w:p>
+        </w:tc>
+        <w:tc>
+          <w:tcPr>
+            <w:tcW w:w="7668" w:type="dxa"/>
+            <w:gridSpan w:val="2"/>
+            <w:shd w:val="clear" w:color="auto" w:fill="auto"/>
+          </w:tcPr>
+          <w:p>
+            <w:pPr>
+              <w:rPr>
+                <w:b/>
+                <w:bCs/>
+              </w:rPr>
+            </w:pPr>
+            <w:r>
+              <w:rPr>
+                <w:b/>
+                <w:bCs/>
+              </w:rPr>
+              <w:t xml:space="preserve">In qualsiasi momento durante il flusso di eventi, questo caso d’uso può includere </w:t>
+            </w:r>
+            <w:proofErr w:type="spellStart"/>
+            <w:r>
+              <w:rPr>
+                <w:b/>
+                <w:bCs/>
+              </w:rPr>
+              <w:t>ModificaProdotto</w:t>
+            </w:r>
+            <w:proofErr w:type="spellEnd"/>
+            <w:r>
+              <w:rPr>
+                <w:b/>
+                <w:bCs/>
+              </w:rPr>
+              <w:t xml:space="preserve"> e </w:t>
+            </w:r>
+            <w:proofErr w:type="spellStart"/>
+            <w:r>
+              <w:rPr>
+                <w:b/>
+                <w:bCs/>
+              </w:rPr>
+              <w:t>EliminazioneProdotto</w:t>
+            </w:r>
+            <w:proofErr w:type="spellEnd"/>
+            <w:r>
+              <w:rPr>
+                <w:b/>
+                <w:bCs/>
+              </w:rPr>
+              <w:t xml:space="preserve"> use </w:t>
+            </w:r>
+            <w:proofErr w:type="spellStart"/>
+            <w:r>
+              <w:rPr>
+                <w:b/>
+                <w:bCs/>
+              </w:rPr>
+              <w:t>cases</w:t>
+            </w:r>
+            <w:proofErr w:type="spellEnd"/>
+            <w:r>
+              <w:rPr>
+                <w:b/>
+                <w:bCs/>
+              </w:rPr>
+              <w:t xml:space="preserve">. </w:t>
+            </w:r>
+            <w:proofErr w:type="spellStart"/>
+            <w:r>
+              <w:rPr>
+                <w:b/>
+                <w:bCs/>
+              </w:rPr>
+              <w:t>ModificaProdotto</w:t>
+            </w:r>
+            <w:proofErr w:type="spellEnd"/>
+            <w:r>
+              <w:rPr>
+                <w:b/>
+                <w:bCs/>
+              </w:rPr>
+              <w:t xml:space="preserve"> viene inizializzato quando il Cliente decide di modificare un prodotto del carrello. </w:t>
+            </w:r>
+            <w:proofErr w:type="spellStart"/>
+            <w:r>
+              <w:rPr>
+                <w:b/>
+                <w:bCs/>
+              </w:rPr>
+              <w:t>EliminazioneProdotto</w:t>
+            </w:r>
+            <w:proofErr w:type="spellEnd"/>
+            <w:r>
+              <w:rPr>
+                <w:b/>
+                <w:bCs/>
+              </w:rPr>
+              <w:t xml:space="preserve"> viene inizializzato quando il Cliente decide di eliminare un prodotto dal carrello.</w:t>
+            </w:r>
+            <w:bookmarkStart w:id="0" w:name="_GoBack"/>
+            <w:bookmarkEnd w:id="0"/>
+          </w:p>
+        </w:tc>
+      </w:tr>
     </w:tbl>
     <w:p>
       <w:pPr>
+        <w:tabs>
+          <w:tab w:val="left" w:pos="1884"/>
+        </w:tabs>
         <w:rPr>
           <w:b/>
           <w:bCs/>
         </w:rPr>
       </w:pPr>
+      <w:r>
+        <w:rPr>
+          <w:b/>
+          <w:bCs/>
+        </w:rPr>
+        <w:tab/>
+      </w:r>
     </w:p>
     <w:sectPr>
       <w:pgSz w:w="11906" w:h="16838"/>

</xml_diff>